<commit_message>
Update UP494 S21 Learning Contract_Arpita Banerjee.docx
Comments on Draft 1
</commit_message>
<xml_diff>
--- a/1_Contract/UP494 S21 Learning Contract_Arpita Banerjee.docx
+++ b/1_Contract/UP494 S21 Learning Contract_Arpita Banerjee.docx
@@ -1,6 +1,6 @@
 
 <file path=word/document.xml><?xml version="1.0" encoding="utf-8"?>
-<w:document xmlns:wpc="http://schemas.microsoft.com/office/word/2010/wordprocessingCanvas" xmlns:cx="http://schemas.microsoft.com/office/drawing/2014/chartex" xmlns:cx1="http://schemas.microsoft.com/office/drawing/2015/9/8/chartex" xmlns:cx2="http://schemas.microsoft.com/office/drawing/2015/10/21/chartex" xmlns:cx3="http://schemas.microsoft.com/office/drawing/2016/5/9/chartex" xmlns:cx4="http://schemas.microsoft.com/office/drawing/2016/5/10/chartex" xmlns:cx5="http://schemas.microsoft.com/office/drawing/2016/5/11/chartex" xmlns:cx6="http://schemas.microsoft.com/office/drawing/2016/5/12/chartex" xmlns:cx7="http://schemas.microsoft.com/office/drawing/2016/5/13/chartex" xmlns:cx8="http://schemas.microsoft.com/office/drawing/2016/5/14/chartex" xmlns:mc="http://schemas.openxmlformats.org/markup-compatibility/2006" xmlns:aink="http://schemas.microsoft.com/office/drawing/2016/ink" xmlns:am3d="http://schemas.microsoft.com/office/drawing/2017/model3d" xmlns:o="urn:schemas-microsoft-com:office:office" xmlns:r="http://schemas.openxmlformats.org/officeDocument/2006/relationships" xmlns:m="http://schemas.openxmlformats.org/officeDocument/2006/math" xmlns:v="urn:schemas-microsoft-com:vml" xmlns:wp14="http://schemas.microsoft.com/office/word/2010/wordprocessingDrawing" xmlns:wp="http://schemas.openxmlformats.org/drawingml/2006/wordprocessingDrawing" xmlns:w10="urn:schemas-microsoft-com:office:word" xmlns:w="http://schemas.openxmlformats.org/wordprocessingml/2006/main" xmlns:w14="http://schemas.microsoft.com/office/word/2010/wordml" xmlns:w15="http://schemas.microsoft.com/office/word/2012/wordml" xmlns:w16cex="http://schemas.microsoft.com/office/word/2018/wordml/cex" xmlns:w16cid="http://schemas.microsoft.com/office/word/2016/wordml/cid" xmlns:w16="http://schemas.microsoft.com/office/word/2018/wordml" xmlns:w16se="http://schemas.microsoft.com/office/word/2015/wordml/symex" xmlns:wpg="http://schemas.microsoft.com/office/word/2010/wordprocessingGroup" xmlns:wpi="http://schemas.microsoft.com/office/word/2010/wordprocessingInk" xmlns:wne="http://schemas.microsoft.com/office/word/2006/wordml" xmlns:wps="http://schemas.microsoft.com/office/word/2010/wordprocessingShape" mc:Ignorable="w14 w15 w16se w16cid w16 w16cex wp14">
+<w:document xmlns:wpc="http://schemas.microsoft.com/office/word/2010/wordprocessingCanvas" xmlns:cx="http://schemas.microsoft.com/office/drawing/2014/chartex" xmlns:cx1="http://schemas.microsoft.com/office/drawing/2015/9/8/chartex" xmlns:cx2="http://schemas.microsoft.com/office/drawing/2015/10/21/chartex" xmlns:cx3="http://schemas.microsoft.com/office/drawing/2016/5/9/chartex" xmlns:cx4="http://schemas.microsoft.com/office/drawing/2016/5/10/chartex" xmlns:cx5="http://schemas.microsoft.com/office/drawing/2016/5/11/chartex" xmlns:cx6="http://schemas.microsoft.com/office/drawing/2016/5/12/chartex" xmlns:cx7="http://schemas.microsoft.com/office/drawing/2016/5/13/chartex" xmlns:cx8="http://schemas.microsoft.com/office/drawing/2016/5/14/chartex" xmlns:mc="http://schemas.openxmlformats.org/markup-compatibility/2006" xmlns:aink="http://schemas.microsoft.com/office/drawing/2016/ink" xmlns:am3d="http://schemas.microsoft.com/office/drawing/2017/model3d" xmlns:o="urn:schemas-microsoft-com:office:office" xmlns:r="http://schemas.openxmlformats.org/officeDocument/2006/relationships" xmlns:m="http://schemas.openxmlformats.org/officeDocument/2006/math" xmlns:v="urn:schemas-microsoft-com:vml" xmlns:wp14="http://schemas.microsoft.com/office/word/2010/wordprocessingDrawing" xmlns:wp="http://schemas.openxmlformats.org/drawingml/2006/wordprocessingDrawing" xmlns:w10="urn:schemas-microsoft-com:office:word" xmlns:w="http://schemas.openxmlformats.org/wordprocessingml/2006/main" xmlns:w14="http://schemas.microsoft.com/office/word/2010/wordml" xmlns:w15="http://schemas.microsoft.com/office/word/2012/wordml" xmlns:w16cid="http://schemas.microsoft.com/office/word/2016/wordml/cid" xmlns:w16se="http://schemas.microsoft.com/office/word/2015/wordml/symex" xmlns:wpg="http://schemas.microsoft.com/office/word/2010/wordprocessingGroup" xmlns:wpi="http://schemas.microsoft.com/office/word/2010/wordprocessingInk" xmlns:wne="http://schemas.microsoft.com/office/word/2006/wordml" xmlns:wps="http://schemas.microsoft.com/office/word/2010/wordprocessingShape" mc:Ignorable="w14 w15 w16se w16cid wp14">
   <w:body>
     <w:p>
       <w:pPr>
@@ -84,7 +84,18 @@
         <w:t>Learning Goal:</w:t>
       </w:r>
       <w:r>
-        <w:t xml:space="preserve"> Distilling past research to create measurable outcomes and a prototype interface SDSS, Gather and analyze data for a baseline SDSS – designing inputs- to inform advice.</w:t>
+        <w:t xml:space="preserve"> Distilling past research to create measurable outcomes and a prototype interface SDSS, </w:t>
+      </w:r>
+      <w:commentRangeStart w:id="0"/>
+      <w:r>
+        <w:t>Gather and analyze data for a baseline SDSS – designing inputs- to inform advice.</w:t>
+      </w:r>
+      <w:commentRangeEnd w:id="0"/>
+      <w:r>
+        <w:rPr>
+          <w:rStyle w:val="CommentReference"/>
+        </w:rPr>
+        <w:commentReference w:id="0"/>
       </w:r>
     </w:p>
     <w:p>
@@ -136,8 +147,16 @@
       <w:r>
         <w:t xml:space="preserve"> </w:t>
       </w:r>
+      <w:commentRangeStart w:id="1"/>
       <w:r>
         <w:t>Easily shareable – Use of Markdown Html pages (construct a small website)</w:t>
+      </w:r>
+      <w:commentRangeEnd w:id="1"/>
+      <w:r>
+        <w:rPr>
+          <w:rStyle w:val="CommentReference"/>
+        </w:rPr>
+        <w:commentReference w:id="1"/>
       </w:r>
     </w:p>
     <w:p>
@@ -221,6 +240,7 @@
           <w:bCs/>
         </w:rPr>
       </w:pPr>
+      <w:commentRangeStart w:id="3"/>
       <w:r>
         <w:rPr>
           <w:b/>
@@ -234,6 +254,13 @@
           <w:bCs/>
         </w:rPr>
         <w:t>Rationale</w:t>
+      </w:r>
+      <w:commentRangeEnd w:id="3"/>
+      <w:r>
+        <w:rPr>
+          <w:rStyle w:val="CommentReference"/>
+        </w:rPr>
+        <w:commentReference w:id="3"/>
       </w:r>
     </w:p>
     <w:p>
@@ -303,7 +330,7 @@
                     <pic:cNvPicPr/>
                   </pic:nvPicPr>
                   <pic:blipFill rotWithShape="1">
-                    <a:blip r:embed="rId8">
+                    <a:blip r:embed="rId11">
                       <a:extLst>
                         <a:ext uri="{28A0092B-C50C-407E-A947-70E740481C1C}">
                           <a14:useLocalDpi xmlns:a14="http://schemas.microsoft.com/office/drawing/2010/main" val="0"/>
@@ -396,8 +423,8 @@
       </w:r>
     </w:p>
     <w:sectPr>
-      <w:headerReference w:type="default" r:id="rId9"/>
-      <w:footerReference w:type="default" r:id="rId10"/>
+      <w:headerReference w:type="default" r:id="rId12"/>
+      <w:footerReference w:type="default" r:id="rId13"/>
       <w:pgSz w:w="12240" w:h="15840"/>
       <w:pgMar w:top="1440" w:right="1440" w:bottom="1440" w:left="1440" w:header="720" w:footer="720" w:gutter="0"/>
       <w:cols w:space="720"/>
@@ -407,8 +434,82 @@
 </w:document>
 </file>
 
+<file path=word/comments.xml><?xml version="1.0" encoding="utf-8"?>
+<w:comments xmlns:wpc="http://schemas.microsoft.com/office/word/2010/wordprocessingCanvas" xmlns:cx="http://schemas.microsoft.com/office/drawing/2014/chartex" xmlns:cx1="http://schemas.microsoft.com/office/drawing/2015/9/8/chartex" xmlns:cx2="http://schemas.microsoft.com/office/drawing/2015/10/21/chartex" xmlns:cx3="http://schemas.microsoft.com/office/drawing/2016/5/9/chartex" xmlns:cx4="http://schemas.microsoft.com/office/drawing/2016/5/10/chartex" xmlns:cx5="http://schemas.microsoft.com/office/drawing/2016/5/11/chartex" xmlns:cx6="http://schemas.microsoft.com/office/drawing/2016/5/12/chartex" xmlns:cx7="http://schemas.microsoft.com/office/drawing/2016/5/13/chartex" xmlns:cx8="http://schemas.microsoft.com/office/drawing/2016/5/14/chartex" xmlns:mc="http://schemas.openxmlformats.org/markup-compatibility/2006" xmlns:aink="http://schemas.microsoft.com/office/drawing/2016/ink" xmlns:am3d="http://schemas.microsoft.com/office/drawing/2017/model3d" xmlns:o="urn:schemas-microsoft-com:office:office" xmlns:r="http://schemas.openxmlformats.org/officeDocument/2006/relationships" xmlns:m="http://schemas.openxmlformats.org/officeDocument/2006/math" xmlns:v="urn:schemas-microsoft-com:vml" xmlns:wp14="http://schemas.microsoft.com/office/word/2010/wordprocessingDrawing" xmlns:wp="http://schemas.openxmlformats.org/drawingml/2006/wordprocessingDrawing" xmlns:w10="urn:schemas-microsoft-com:office:word" xmlns:w="http://schemas.openxmlformats.org/wordprocessingml/2006/main" xmlns:w14="http://schemas.microsoft.com/office/word/2010/wordml" xmlns:w15="http://schemas.microsoft.com/office/word/2012/wordml" xmlns:w16cid="http://schemas.microsoft.com/office/word/2016/wordml/cid" xmlns:w16se="http://schemas.microsoft.com/office/word/2015/wordml/symex" xmlns:wpg="http://schemas.microsoft.com/office/word/2010/wordprocessingGroup" xmlns:wpi="http://schemas.microsoft.com/office/word/2010/wordprocessingInk" xmlns:wne="http://schemas.microsoft.com/office/word/2006/wordml" xmlns:wps="http://schemas.microsoft.com/office/word/2010/wordprocessingShape" mc:Ignorable="w14 w15 w16se w16cid wp14">
+  <w:comment w:id="0" w:author="Andrew J Greenlee" w:date="2021-02-06T10:59:00Z" w:initials="AJG">
+    <w:p>
+      <w:pPr>
+        <w:pStyle w:val="CommentText"/>
+      </w:pPr>
+      <w:r>
+        <w:rPr>
+          <w:rStyle w:val="CommentReference"/>
+        </w:rPr>
+        <w:annotationRef/>
+      </w:r>
+      <w:r>
+        <w:t>As we talked about, this should be the focus within the class. Start thinking about geography for an empirical case which you will use to explore.</w:t>
+      </w:r>
+    </w:p>
+  </w:comment>
+  <w:comment w:id="1" w:author="Andrew J Greenlee" w:date="2021-02-06T11:00:00Z" w:initials="AJG">
+    <w:p>
+      <w:pPr>
+        <w:pStyle w:val="CommentText"/>
+      </w:pPr>
+      <w:r>
+        <w:rPr>
+          <w:rStyle w:val="CommentReference"/>
+        </w:rPr>
+        <w:annotationRef/>
+      </w:r>
+      <w:r>
+        <w:t xml:space="preserve">Great – what’s going to go in </w:t>
+      </w:r>
+      <w:r>
+        <w:t>it?</w:t>
+      </w:r>
+      <w:bookmarkStart w:id="2" w:name="_GoBack"/>
+      <w:bookmarkEnd w:id="2"/>
+    </w:p>
+  </w:comment>
+  <w:comment w:id="3" w:author="Andrew J Greenlee" w:date="2021-02-06T10:58:00Z" w:initials="AJG">
+    <w:p>
+      <w:pPr>
+        <w:pStyle w:val="CommentText"/>
+      </w:pPr>
+      <w:r>
+        <w:rPr>
+          <w:rStyle w:val="CommentReference"/>
+        </w:rPr>
+        <w:annotationRef/>
+      </w:r>
+      <w:r>
+        <w:t>Please remember to complete this portion of the contract.</w:t>
+      </w:r>
+    </w:p>
+  </w:comment>
+</w:comments>
+</file>
+
+<file path=word/commentsExtended.xml><?xml version="1.0" encoding="utf-8"?>
+<w15:commentsEx xmlns:wpc="http://schemas.microsoft.com/office/word/2010/wordprocessingCanvas" xmlns:cx="http://schemas.microsoft.com/office/drawing/2014/chartex" xmlns:cx1="http://schemas.microsoft.com/office/drawing/2015/9/8/chartex" xmlns:cx2="http://schemas.microsoft.com/office/drawing/2015/10/21/chartex" xmlns:cx3="http://schemas.microsoft.com/office/drawing/2016/5/9/chartex" xmlns:cx4="http://schemas.microsoft.com/office/drawing/2016/5/10/chartex" xmlns:cx5="http://schemas.microsoft.com/office/drawing/2016/5/11/chartex" xmlns:cx6="http://schemas.microsoft.com/office/drawing/2016/5/12/chartex" xmlns:cx7="http://schemas.microsoft.com/office/drawing/2016/5/13/chartex" xmlns:cx8="http://schemas.microsoft.com/office/drawing/2016/5/14/chartex" xmlns:mc="http://schemas.openxmlformats.org/markup-compatibility/2006" xmlns:aink="http://schemas.microsoft.com/office/drawing/2016/ink" xmlns:am3d="http://schemas.microsoft.com/office/drawing/2017/model3d" xmlns:o="urn:schemas-microsoft-com:office:office" xmlns:r="http://schemas.openxmlformats.org/officeDocument/2006/relationships" xmlns:m="http://schemas.openxmlformats.org/officeDocument/2006/math" xmlns:v="urn:schemas-microsoft-com:vml" xmlns:wp14="http://schemas.microsoft.com/office/word/2010/wordprocessingDrawing" xmlns:wp="http://schemas.openxmlformats.org/drawingml/2006/wordprocessingDrawing" xmlns:w10="urn:schemas-microsoft-com:office:word" xmlns:w="http://schemas.openxmlformats.org/wordprocessingml/2006/main" xmlns:w14="http://schemas.microsoft.com/office/word/2010/wordml" xmlns:w15="http://schemas.microsoft.com/office/word/2012/wordml" xmlns:w16cid="http://schemas.microsoft.com/office/word/2016/wordml/cid" xmlns:w16se="http://schemas.microsoft.com/office/word/2015/wordml/symex" xmlns:wpg="http://schemas.microsoft.com/office/word/2010/wordprocessingGroup" xmlns:wpi="http://schemas.microsoft.com/office/word/2010/wordprocessingInk" xmlns:wne="http://schemas.microsoft.com/office/word/2006/wordml" xmlns:wps="http://schemas.microsoft.com/office/word/2010/wordprocessingShape" mc:Ignorable="w14 w15 w16se w16cid wp14">
+  <w15:commentEx w15:paraId="259B5D2E" w15:done="0"/>
+  <w15:commentEx w15:paraId="01C0679D" w15:done="0"/>
+  <w15:commentEx w15:paraId="187D8C7A" w15:done="0"/>
+</w15:commentsEx>
+</file>
+
+<file path=word/commentsIds.xml><?xml version="1.0" encoding="utf-8"?>
+<w16cid:commentsIds xmlns:wpc="http://schemas.microsoft.com/office/word/2010/wordprocessingCanvas" xmlns:cx="http://schemas.microsoft.com/office/drawing/2014/chartex" xmlns:cx1="http://schemas.microsoft.com/office/drawing/2015/9/8/chartex" xmlns:cx2="http://schemas.microsoft.com/office/drawing/2015/10/21/chartex" xmlns:cx3="http://schemas.microsoft.com/office/drawing/2016/5/9/chartex" xmlns:cx4="http://schemas.microsoft.com/office/drawing/2016/5/10/chartex" xmlns:cx5="http://schemas.microsoft.com/office/drawing/2016/5/11/chartex" xmlns:cx6="http://schemas.microsoft.com/office/drawing/2016/5/12/chartex" xmlns:cx7="http://schemas.microsoft.com/office/drawing/2016/5/13/chartex" xmlns:cx8="http://schemas.microsoft.com/office/drawing/2016/5/14/chartex" xmlns:mc="http://schemas.openxmlformats.org/markup-compatibility/2006" xmlns:aink="http://schemas.microsoft.com/office/drawing/2016/ink" xmlns:am3d="http://schemas.microsoft.com/office/drawing/2017/model3d" xmlns:o="urn:schemas-microsoft-com:office:office" xmlns:r="http://schemas.openxmlformats.org/officeDocument/2006/relationships" xmlns:m="http://schemas.openxmlformats.org/officeDocument/2006/math" xmlns:v="urn:schemas-microsoft-com:vml" xmlns:wp14="http://schemas.microsoft.com/office/word/2010/wordprocessingDrawing" xmlns:wp="http://schemas.openxmlformats.org/drawingml/2006/wordprocessingDrawing" xmlns:w10="urn:schemas-microsoft-com:office:word" xmlns:w="http://schemas.openxmlformats.org/wordprocessingml/2006/main" xmlns:w14="http://schemas.microsoft.com/office/word/2010/wordml" xmlns:w15="http://schemas.microsoft.com/office/word/2012/wordml" xmlns:w16cid="http://schemas.microsoft.com/office/word/2016/wordml/cid" xmlns:w16se="http://schemas.microsoft.com/office/word/2015/wordml/symex" xmlns:wpg="http://schemas.microsoft.com/office/word/2010/wordprocessingGroup" xmlns:wpi="http://schemas.microsoft.com/office/word/2010/wordprocessingInk" xmlns:wne="http://schemas.microsoft.com/office/word/2006/wordml" xmlns:wps="http://schemas.microsoft.com/office/word/2010/wordprocessingShape" mc:Ignorable="w14 w15 w16se w16cid wp14">
+  <w16cid:commentId w16cid:paraId="259B5D2E" w16cid:durableId="23C8F50F"/>
+  <w16cid:commentId w16cid:paraId="01C0679D" w16cid:durableId="23C8F54C"/>
+  <w16cid:commentId w16cid:paraId="187D8C7A" w16cid:durableId="23C8F4E9"/>
+</w16cid:commentsIds>
+</file>
+
 <file path=word/endnotes.xml><?xml version="1.0" encoding="utf-8"?>
-<w:endnotes xmlns:wpc="http://schemas.microsoft.com/office/word/2010/wordprocessingCanvas" xmlns:cx="http://schemas.microsoft.com/office/drawing/2014/chartex" xmlns:cx1="http://schemas.microsoft.com/office/drawing/2015/9/8/chartex" xmlns:cx2="http://schemas.microsoft.com/office/drawing/2015/10/21/chartex" xmlns:cx3="http://schemas.microsoft.com/office/drawing/2016/5/9/chartex" xmlns:cx4="http://schemas.microsoft.com/office/drawing/2016/5/10/chartex" xmlns:cx5="http://schemas.microsoft.com/office/drawing/2016/5/11/chartex" xmlns:cx6="http://schemas.microsoft.com/office/drawing/2016/5/12/chartex" xmlns:cx7="http://schemas.microsoft.com/office/drawing/2016/5/13/chartex" xmlns:cx8="http://schemas.microsoft.com/office/drawing/2016/5/14/chartex" xmlns:mc="http://schemas.openxmlformats.org/markup-compatibility/2006" xmlns:aink="http://schemas.microsoft.com/office/drawing/2016/ink" xmlns:am3d="http://schemas.microsoft.com/office/drawing/2017/model3d" xmlns:o="urn:schemas-microsoft-com:office:office" xmlns:r="http://schemas.openxmlformats.org/officeDocument/2006/relationships" xmlns:m="http://schemas.openxmlformats.org/officeDocument/2006/math" xmlns:v="urn:schemas-microsoft-com:vml" xmlns:wp14="http://schemas.microsoft.com/office/word/2010/wordprocessingDrawing" xmlns:wp="http://schemas.openxmlformats.org/drawingml/2006/wordprocessingDrawing" xmlns:w10="urn:schemas-microsoft-com:office:word" xmlns:w="http://schemas.openxmlformats.org/wordprocessingml/2006/main" xmlns:w14="http://schemas.microsoft.com/office/word/2010/wordml" xmlns:w15="http://schemas.microsoft.com/office/word/2012/wordml" xmlns:w16cex="http://schemas.microsoft.com/office/word/2018/wordml/cex" xmlns:w16cid="http://schemas.microsoft.com/office/word/2016/wordml/cid" xmlns:w16="http://schemas.microsoft.com/office/word/2018/wordml" xmlns:w16se="http://schemas.microsoft.com/office/word/2015/wordml/symex" xmlns:wpg="http://schemas.microsoft.com/office/word/2010/wordprocessingGroup" xmlns:wpi="http://schemas.microsoft.com/office/word/2010/wordprocessingInk" xmlns:wne="http://schemas.microsoft.com/office/word/2006/wordml" xmlns:wps="http://schemas.microsoft.com/office/word/2010/wordprocessingShape" mc:Ignorable="w14 w15 w16se w16cid w16 w16cex wp14">
+<w:endnotes xmlns:wpc="http://schemas.microsoft.com/office/word/2010/wordprocessingCanvas" xmlns:cx="http://schemas.microsoft.com/office/drawing/2014/chartex" xmlns:cx1="http://schemas.microsoft.com/office/drawing/2015/9/8/chartex" xmlns:cx2="http://schemas.microsoft.com/office/drawing/2015/10/21/chartex" xmlns:cx3="http://schemas.microsoft.com/office/drawing/2016/5/9/chartex" xmlns:cx4="http://schemas.microsoft.com/office/drawing/2016/5/10/chartex" xmlns:cx5="http://schemas.microsoft.com/office/drawing/2016/5/11/chartex" xmlns:cx6="http://schemas.microsoft.com/office/drawing/2016/5/12/chartex" xmlns:cx7="http://schemas.microsoft.com/office/drawing/2016/5/13/chartex" xmlns:cx8="http://schemas.microsoft.com/office/drawing/2016/5/14/chartex" xmlns:mc="http://schemas.openxmlformats.org/markup-compatibility/2006" xmlns:aink="http://schemas.microsoft.com/office/drawing/2016/ink" xmlns:am3d="http://schemas.microsoft.com/office/drawing/2017/model3d" xmlns:o="urn:schemas-microsoft-com:office:office" xmlns:r="http://schemas.openxmlformats.org/officeDocument/2006/relationships" xmlns:m="http://schemas.openxmlformats.org/officeDocument/2006/math" xmlns:v="urn:schemas-microsoft-com:vml" xmlns:wp14="http://schemas.microsoft.com/office/word/2010/wordprocessingDrawing" xmlns:wp="http://schemas.openxmlformats.org/drawingml/2006/wordprocessingDrawing" xmlns:w10="urn:schemas-microsoft-com:office:word" xmlns:w="http://schemas.openxmlformats.org/wordprocessingml/2006/main" xmlns:w14="http://schemas.microsoft.com/office/word/2010/wordml" xmlns:w15="http://schemas.microsoft.com/office/word/2012/wordml" xmlns:w16cid="http://schemas.microsoft.com/office/word/2016/wordml/cid" xmlns:w16se="http://schemas.microsoft.com/office/word/2015/wordml/symex" xmlns:wpg="http://schemas.microsoft.com/office/word/2010/wordprocessingGroup" xmlns:wpi="http://schemas.microsoft.com/office/word/2010/wordprocessingInk" xmlns:wne="http://schemas.microsoft.com/office/word/2006/wordml" xmlns:wps="http://schemas.microsoft.com/office/word/2010/wordprocessingShape" mc:Ignorable="w14 w15 w16se w16cid wp14">
   <w:endnote w:type="separator" w:id="-1">
     <w:p>
       <w:pPr>
@@ -433,7 +534,7 @@
 </file>
 
 <file path=word/footer1.xml><?xml version="1.0" encoding="utf-8"?>
-<w:ftr xmlns:wpc="http://schemas.microsoft.com/office/word/2010/wordprocessingCanvas" xmlns:cx="http://schemas.microsoft.com/office/drawing/2014/chartex" xmlns:cx1="http://schemas.microsoft.com/office/drawing/2015/9/8/chartex" xmlns:cx2="http://schemas.microsoft.com/office/drawing/2015/10/21/chartex" xmlns:cx3="http://schemas.microsoft.com/office/drawing/2016/5/9/chartex" xmlns:cx4="http://schemas.microsoft.com/office/drawing/2016/5/10/chartex" xmlns:cx5="http://schemas.microsoft.com/office/drawing/2016/5/11/chartex" xmlns:cx6="http://schemas.microsoft.com/office/drawing/2016/5/12/chartex" xmlns:cx7="http://schemas.microsoft.com/office/drawing/2016/5/13/chartex" xmlns:cx8="http://schemas.microsoft.com/office/drawing/2016/5/14/chartex" xmlns:mc="http://schemas.openxmlformats.org/markup-compatibility/2006" xmlns:aink="http://schemas.microsoft.com/office/drawing/2016/ink" xmlns:am3d="http://schemas.microsoft.com/office/drawing/2017/model3d" xmlns:o="urn:schemas-microsoft-com:office:office" xmlns:r="http://schemas.openxmlformats.org/officeDocument/2006/relationships" xmlns:m="http://schemas.openxmlformats.org/officeDocument/2006/math" xmlns:v="urn:schemas-microsoft-com:vml" xmlns:wp14="http://schemas.microsoft.com/office/word/2010/wordprocessingDrawing" xmlns:wp="http://schemas.openxmlformats.org/drawingml/2006/wordprocessingDrawing" xmlns:w10="urn:schemas-microsoft-com:office:word" xmlns:w="http://schemas.openxmlformats.org/wordprocessingml/2006/main" xmlns:w14="http://schemas.microsoft.com/office/word/2010/wordml" xmlns:w15="http://schemas.microsoft.com/office/word/2012/wordml" xmlns:w16cex="http://schemas.microsoft.com/office/word/2018/wordml/cex" xmlns:w16cid="http://schemas.microsoft.com/office/word/2016/wordml/cid" xmlns:w16="http://schemas.microsoft.com/office/word/2018/wordml" xmlns:w16se="http://schemas.microsoft.com/office/word/2015/wordml/symex" xmlns:wpg="http://schemas.microsoft.com/office/word/2010/wordprocessingGroup" xmlns:wpi="http://schemas.microsoft.com/office/word/2010/wordprocessingInk" xmlns:wne="http://schemas.microsoft.com/office/word/2006/wordml" xmlns:wps="http://schemas.microsoft.com/office/word/2010/wordprocessingShape" mc:Ignorable="w14 w15 w16se w16cid w16 w16cex wp14">
+<w:ftr xmlns:wpc="http://schemas.microsoft.com/office/word/2010/wordprocessingCanvas" xmlns:cx="http://schemas.microsoft.com/office/drawing/2014/chartex" xmlns:cx1="http://schemas.microsoft.com/office/drawing/2015/9/8/chartex" xmlns:cx2="http://schemas.microsoft.com/office/drawing/2015/10/21/chartex" xmlns:cx3="http://schemas.microsoft.com/office/drawing/2016/5/9/chartex" xmlns:cx4="http://schemas.microsoft.com/office/drawing/2016/5/10/chartex" xmlns:cx5="http://schemas.microsoft.com/office/drawing/2016/5/11/chartex" xmlns:cx6="http://schemas.microsoft.com/office/drawing/2016/5/12/chartex" xmlns:cx7="http://schemas.microsoft.com/office/drawing/2016/5/13/chartex" xmlns:cx8="http://schemas.microsoft.com/office/drawing/2016/5/14/chartex" xmlns:mc="http://schemas.openxmlformats.org/markup-compatibility/2006" xmlns:aink="http://schemas.microsoft.com/office/drawing/2016/ink" xmlns:am3d="http://schemas.microsoft.com/office/drawing/2017/model3d" xmlns:o="urn:schemas-microsoft-com:office:office" xmlns:r="http://schemas.openxmlformats.org/officeDocument/2006/relationships" xmlns:m="http://schemas.openxmlformats.org/officeDocument/2006/math" xmlns:v="urn:schemas-microsoft-com:vml" xmlns:wp14="http://schemas.microsoft.com/office/word/2010/wordprocessingDrawing" xmlns:wp="http://schemas.openxmlformats.org/drawingml/2006/wordprocessingDrawing" xmlns:w10="urn:schemas-microsoft-com:office:word" xmlns:w="http://schemas.openxmlformats.org/wordprocessingml/2006/main" xmlns:w14="http://schemas.microsoft.com/office/word/2010/wordml" xmlns:w15="http://schemas.microsoft.com/office/word/2012/wordml" xmlns:w16cid="http://schemas.microsoft.com/office/word/2016/wordml/cid" xmlns:w16se="http://schemas.microsoft.com/office/word/2015/wordml/symex" xmlns:wpg="http://schemas.microsoft.com/office/word/2010/wordprocessingGroup" xmlns:wpi="http://schemas.microsoft.com/office/word/2010/wordprocessingInk" xmlns:wne="http://schemas.microsoft.com/office/word/2006/wordml" xmlns:wps="http://schemas.microsoft.com/office/word/2010/wordprocessingShape" mc:Ignorable="w14 w15 w16se w16cid wp14">
   <w:p>
     <w:pPr>
       <w:pStyle w:val="Footer"/>
@@ -489,7 +590,7 @@
 </file>
 
 <file path=word/footnotes.xml><?xml version="1.0" encoding="utf-8"?>
-<w:footnotes xmlns:wpc="http://schemas.microsoft.com/office/word/2010/wordprocessingCanvas" xmlns:cx="http://schemas.microsoft.com/office/drawing/2014/chartex" xmlns:cx1="http://schemas.microsoft.com/office/drawing/2015/9/8/chartex" xmlns:cx2="http://schemas.microsoft.com/office/drawing/2015/10/21/chartex" xmlns:cx3="http://schemas.microsoft.com/office/drawing/2016/5/9/chartex" xmlns:cx4="http://schemas.microsoft.com/office/drawing/2016/5/10/chartex" xmlns:cx5="http://schemas.microsoft.com/office/drawing/2016/5/11/chartex" xmlns:cx6="http://schemas.microsoft.com/office/drawing/2016/5/12/chartex" xmlns:cx7="http://schemas.microsoft.com/office/drawing/2016/5/13/chartex" xmlns:cx8="http://schemas.microsoft.com/office/drawing/2016/5/14/chartex" xmlns:mc="http://schemas.openxmlformats.org/markup-compatibility/2006" xmlns:aink="http://schemas.microsoft.com/office/drawing/2016/ink" xmlns:am3d="http://schemas.microsoft.com/office/drawing/2017/model3d" xmlns:o="urn:schemas-microsoft-com:office:office" xmlns:r="http://schemas.openxmlformats.org/officeDocument/2006/relationships" xmlns:m="http://schemas.openxmlformats.org/officeDocument/2006/math" xmlns:v="urn:schemas-microsoft-com:vml" xmlns:wp14="http://schemas.microsoft.com/office/word/2010/wordprocessingDrawing" xmlns:wp="http://schemas.openxmlformats.org/drawingml/2006/wordprocessingDrawing" xmlns:w10="urn:schemas-microsoft-com:office:word" xmlns:w="http://schemas.openxmlformats.org/wordprocessingml/2006/main" xmlns:w14="http://schemas.microsoft.com/office/word/2010/wordml" xmlns:w15="http://schemas.microsoft.com/office/word/2012/wordml" xmlns:w16cex="http://schemas.microsoft.com/office/word/2018/wordml/cex" xmlns:w16cid="http://schemas.microsoft.com/office/word/2016/wordml/cid" xmlns:w16="http://schemas.microsoft.com/office/word/2018/wordml" xmlns:w16se="http://schemas.microsoft.com/office/word/2015/wordml/symex" xmlns:wpg="http://schemas.microsoft.com/office/word/2010/wordprocessingGroup" xmlns:wpi="http://schemas.microsoft.com/office/word/2010/wordprocessingInk" xmlns:wne="http://schemas.microsoft.com/office/word/2006/wordml" xmlns:wps="http://schemas.microsoft.com/office/word/2010/wordprocessingShape" mc:Ignorable="w14 w15 w16se w16cid w16 w16cex wp14">
+<w:footnotes xmlns:wpc="http://schemas.microsoft.com/office/word/2010/wordprocessingCanvas" xmlns:cx="http://schemas.microsoft.com/office/drawing/2014/chartex" xmlns:cx1="http://schemas.microsoft.com/office/drawing/2015/9/8/chartex" xmlns:cx2="http://schemas.microsoft.com/office/drawing/2015/10/21/chartex" xmlns:cx3="http://schemas.microsoft.com/office/drawing/2016/5/9/chartex" xmlns:cx4="http://schemas.microsoft.com/office/drawing/2016/5/10/chartex" xmlns:cx5="http://schemas.microsoft.com/office/drawing/2016/5/11/chartex" xmlns:cx6="http://schemas.microsoft.com/office/drawing/2016/5/12/chartex" xmlns:cx7="http://schemas.microsoft.com/office/drawing/2016/5/13/chartex" xmlns:cx8="http://schemas.microsoft.com/office/drawing/2016/5/14/chartex" xmlns:mc="http://schemas.openxmlformats.org/markup-compatibility/2006" xmlns:aink="http://schemas.microsoft.com/office/drawing/2016/ink" xmlns:am3d="http://schemas.microsoft.com/office/drawing/2017/model3d" xmlns:o="urn:schemas-microsoft-com:office:office" xmlns:r="http://schemas.openxmlformats.org/officeDocument/2006/relationships" xmlns:m="http://schemas.openxmlformats.org/officeDocument/2006/math" xmlns:v="urn:schemas-microsoft-com:vml" xmlns:wp14="http://schemas.microsoft.com/office/word/2010/wordprocessingDrawing" xmlns:wp="http://schemas.openxmlformats.org/drawingml/2006/wordprocessingDrawing" xmlns:w10="urn:schemas-microsoft-com:office:word" xmlns:w="http://schemas.openxmlformats.org/wordprocessingml/2006/main" xmlns:w14="http://schemas.microsoft.com/office/word/2010/wordml" xmlns:w15="http://schemas.microsoft.com/office/word/2012/wordml" xmlns:w16cid="http://schemas.microsoft.com/office/word/2016/wordml/cid" xmlns:w16se="http://schemas.microsoft.com/office/word/2015/wordml/symex" xmlns:wpg="http://schemas.microsoft.com/office/word/2010/wordprocessingGroup" xmlns:wpi="http://schemas.microsoft.com/office/word/2010/wordprocessingInk" xmlns:wne="http://schemas.microsoft.com/office/word/2006/wordml" xmlns:wps="http://schemas.microsoft.com/office/word/2010/wordprocessingShape" mc:Ignorable="w14 w15 w16se w16cid wp14">
   <w:footnote w:type="separator" w:id="-1">
     <w:p>
       <w:pPr>
@@ -514,7 +615,7 @@
 </file>
 
 <file path=word/header1.xml><?xml version="1.0" encoding="utf-8"?>
-<w:hdr xmlns:wpc="http://schemas.microsoft.com/office/word/2010/wordprocessingCanvas" xmlns:cx="http://schemas.microsoft.com/office/drawing/2014/chartex" xmlns:cx1="http://schemas.microsoft.com/office/drawing/2015/9/8/chartex" xmlns:cx2="http://schemas.microsoft.com/office/drawing/2015/10/21/chartex" xmlns:cx3="http://schemas.microsoft.com/office/drawing/2016/5/9/chartex" xmlns:cx4="http://schemas.microsoft.com/office/drawing/2016/5/10/chartex" xmlns:cx5="http://schemas.microsoft.com/office/drawing/2016/5/11/chartex" xmlns:cx6="http://schemas.microsoft.com/office/drawing/2016/5/12/chartex" xmlns:cx7="http://schemas.microsoft.com/office/drawing/2016/5/13/chartex" xmlns:cx8="http://schemas.microsoft.com/office/drawing/2016/5/14/chartex" xmlns:mc="http://schemas.openxmlformats.org/markup-compatibility/2006" xmlns:aink="http://schemas.microsoft.com/office/drawing/2016/ink" xmlns:am3d="http://schemas.microsoft.com/office/drawing/2017/model3d" xmlns:o="urn:schemas-microsoft-com:office:office" xmlns:r="http://schemas.openxmlformats.org/officeDocument/2006/relationships" xmlns:m="http://schemas.openxmlformats.org/officeDocument/2006/math" xmlns:v="urn:schemas-microsoft-com:vml" xmlns:wp14="http://schemas.microsoft.com/office/word/2010/wordprocessingDrawing" xmlns:wp="http://schemas.openxmlformats.org/drawingml/2006/wordprocessingDrawing" xmlns:w10="urn:schemas-microsoft-com:office:word" xmlns:w="http://schemas.openxmlformats.org/wordprocessingml/2006/main" xmlns:w14="http://schemas.microsoft.com/office/word/2010/wordml" xmlns:w15="http://schemas.microsoft.com/office/word/2012/wordml" xmlns:w16cex="http://schemas.microsoft.com/office/word/2018/wordml/cex" xmlns:w16cid="http://schemas.microsoft.com/office/word/2016/wordml/cid" xmlns:w16="http://schemas.microsoft.com/office/word/2018/wordml" xmlns:w16se="http://schemas.microsoft.com/office/word/2015/wordml/symex" xmlns:wpg="http://schemas.microsoft.com/office/word/2010/wordprocessingGroup" xmlns:wpi="http://schemas.microsoft.com/office/word/2010/wordprocessingInk" xmlns:wne="http://schemas.microsoft.com/office/word/2006/wordml" xmlns:wps="http://schemas.microsoft.com/office/word/2010/wordprocessingShape" mc:Ignorable="w14 w15 w16se w16cid w16 w16cex wp14">
+<w:hdr xmlns:wpc="http://schemas.microsoft.com/office/word/2010/wordprocessingCanvas" xmlns:cx="http://schemas.microsoft.com/office/drawing/2014/chartex" xmlns:cx1="http://schemas.microsoft.com/office/drawing/2015/9/8/chartex" xmlns:cx2="http://schemas.microsoft.com/office/drawing/2015/10/21/chartex" xmlns:cx3="http://schemas.microsoft.com/office/drawing/2016/5/9/chartex" xmlns:cx4="http://schemas.microsoft.com/office/drawing/2016/5/10/chartex" xmlns:cx5="http://schemas.microsoft.com/office/drawing/2016/5/11/chartex" xmlns:cx6="http://schemas.microsoft.com/office/drawing/2016/5/12/chartex" xmlns:cx7="http://schemas.microsoft.com/office/drawing/2016/5/13/chartex" xmlns:cx8="http://schemas.microsoft.com/office/drawing/2016/5/14/chartex" xmlns:mc="http://schemas.openxmlformats.org/markup-compatibility/2006" xmlns:aink="http://schemas.microsoft.com/office/drawing/2016/ink" xmlns:am3d="http://schemas.microsoft.com/office/drawing/2017/model3d" xmlns:o="urn:schemas-microsoft-com:office:office" xmlns:r="http://schemas.openxmlformats.org/officeDocument/2006/relationships" xmlns:m="http://schemas.openxmlformats.org/officeDocument/2006/math" xmlns:v="urn:schemas-microsoft-com:vml" xmlns:wp14="http://schemas.microsoft.com/office/word/2010/wordprocessingDrawing" xmlns:wp="http://schemas.openxmlformats.org/drawingml/2006/wordprocessingDrawing" xmlns:w10="urn:schemas-microsoft-com:office:word" xmlns:w="http://schemas.openxmlformats.org/wordprocessingml/2006/main" xmlns:w14="http://schemas.microsoft.com/office/word/2010/wordml" xmlns:w15="http://schemas.microsoft.com/office/word/2012/wordml" xmlns:w16cid="http://schemas.microsoft.com/office/word/2016/wordml/cid" xmlns:w16se="http://schemas.microsoft.com/office/word/2015/wordml/symex" xmlns:wpg="http://schemas.microsoft.com/office/word/2010/wordprocessingGroup" xmlns:wpi="http://schemas.microsoft.com/office/word/2010/wordprocessingInk" xmlns:wne="http://schemas.microsoft.com/office/word/2006/wordml" xmlns:wps="http://schemas.microsoft.com/office/word/2010/wordprocessingShape" mc:Ignorable="w14 w15 w16se w16cid wp14">
   <w:p>
     <w:pPr>
       <w:pStyle w:val="Header"/>
@@ -716,7 +817,7 @@
 </file>
 
 <file path=word/numbering.xml><?xml version="1.0" encoding="utf-8"?>
-<w:numbering xmlns:wpc="http://schemas.microsoft.com/office/word/2010/wordprocessingCanvas" xmlns:cx="http://schemas.microsoft.com/office/drawing/2014/chartex" xmlns:cx1="http://schemas.microsoft.com/office/drawing/2015/9/8/chartex" xmlns:cx2="http://schemas.microsoft.com/office/drawing/2015/10/21/chartex" xmlns:cx3="http://schemas.microsoft.com/office/drawing/2016/5/9/chartex" xmlns:cx4="http://schemas.microsoft.com/office/drawing/2016/5/10/chartex" xmlns:cx5="http://schemas.microsoft.com/office/drawing/2016/5/11/chartex" xmlns:cx6="http://schemas.microsoft.com/office/drawing/2016/5/12/chartex" xmlns:cx7="http://schemas.microsoft.com/office/drawing/2016/5/13/chartex" xmlns:cx8="http://schemas.microsoft.com/office/drawing/2016/5/14/chartex" xmlns:mc="http://schemas.openxmlformats.org/markup-compatibility/2006" xmlns:aink="http://schemas.microsoft.com/office/drawing/2016/ink" xmlns:am3d="http://schemas.microsoft.com/office/drawing/2017/model3d" xmlns:o="urn:schemas-microsoft-com:office:office" xmlns:r="http://schemas.openxmlformats.org/officeDocument/2006/relationships" xmlns:m="http://schemas.openxmlformats.org/officeDocument/2006/math" xmlns:v="urn:schemas-microsoft-com:vml" xmlns:wp14="http://schemas.microsoft.com/office/word/2010/wordprocessingDrawing" xmlns:wp="http://schemas.openxmlformats.org/drawingml/2006/wordprocessingDrawing" xmlns:w10="urn:schemas-microsoft-com:office:word" xmlns:w="http://schemas.openxmlformats.org/wordprocessingml/2006/main" xmlns:w14="http://schemas.microsoft.com/office/word/2010/wordml" xmlns:w15="http://schemas.microsoft.com/office/word/2012/wordml" xmlns:w16cex="http://schemas.microsoft.com/office/word/2018/wordml/cex" xmlns:w16cid="http://schemas.microsoft.com/office/word/2016/wordml/cid" xmlns:w16="http://schemas.microsoft.com/office/word/2018/wordml" xmlns:w16se="http://schemas.microsoft.com/office/word/2015/wordml/symex" xmlns:wpg="http://schemas.microsoft.com/office/word/2010/wordprocessingGroup" xmlns:wpi="http://schemas.microsoft.com/office/word/2010/wordprocessingInk" xmlns:wne="http://schemas.microsoft.com/office/word/2006/wordml" xmlns:wps="http://schemas.microsoft.com/office/word/2010/wordprocessingShape" mc:Ignorable="w14 w15 w16se w16cid w16 w16cex wp14">
+<w:numbering xmlns:wpc="http://schemas.microsoft.com/office/word/2010/wordprocessingCanvas" xmlns:cx="http://schemas.microsoft.com/office/drawing/2014/chartex" xmlns:cx1="http://schemas.microsoft.com/office/drawing/2015/9/8/chartex" xmlns:cx2="http://schemas.microsoft.com/office/drawing/2015/10/21/chartex" xmlns:cx3="http://schemas.microsoft.com/office/drawing/2016/5/9/chartex" xmlns:cx4="http://schemas.microsoft.com/office/drawing/2016/5/10/chartex" xmlns:cx5="http://schemas.microsoft.com/office/drawing/2016/5/11/chartex" xmlns:cx6="http://schemas.microsoft.com/office/drawing/2016/5/12/chartex" xmlns:cx7="http://schemas.microsoft.com/office/drawing/2016/5/13/chartex" xmlns:cx8="http://schemas.microsoft.com/office/drawing/2016/5/14/chartex" xmlns:mc="http://schemas.openxmlformats.org/markup-compatibility/2006" xmlns:aink="http://schemas.microsoft.com/office/drawing/2016/ink" xmlns:am3d="http://schemas.microsoft.com/office/drawing/2017/model3d" xmlns:o="urn:schemas-microsoft-com:office:office" xmlns:r="http://schemas.openxmlformats.org/officeDocument/2006/relationships" xmlns:m="http://schemas.openxmlformats.org/officeDocument/2006/math" xmlns:v="urn:schemas-microsoft-com:vml" xmlns:wp14="http://schemas.microsoft.com/office/word/2010/wordprocessingDrawing" xmlns:wp="http://schemas.openxmlformats.org/drawingml/2006/wordprocessingDrawing" xmlns:w10="urn:schemas-microsoft-com:office:word" xmlns:w="http://schemas.openxmlformats.org/wordprocessingml/2006/main" xmlns:w14="http://schemas.microsoft.com/office/word/2010/wordml" xmlns:w15="http://schemas.microsoft.com/office/word/2012/wordml" xmlns:w16cid="http://schemas.microsoft.com/office/word/2016/wordml/cid" xmlns:w16se="http://schemas.microsoft.com/office/word/2015/wordml/symex" xmlns:wpg="http://schemas.microsoft.com/office/word/2010/wordprocessingGroup" xmlns:wpi="http://schemas.microsoft.com/office/word/2010/wordprocessingInk" xmlns:wne="http://schemas.microsoft.com/office/word/2006/wordml" xmlns:wps="http://schemas.microsoft.com/office/word/2010/wordprocessingShape" mc:Ignorable="w14 w15 w16se w16cid wp14">
   <w:abstractNum w:abstractNumId="0" w15:restartNumberingAfterBreak="0">
     <w:nsid w:val="135D09EA"/>
     <w:multiLevelType w:val="hybridMultilevel"/>
@@ -1525,8 +1626,16 @@
 </w:numbering>
 </file>
 
+<file path=word/people.xml><?xml version="1.0" encoding="utf-8"?>
+<w15:people xmlns:wpc="http://schemas.microsoft.com/office/word/2010/wordprocessingCanvas" xmlns:cx="http://schemas.microsoft.com/office/drawing/2014/chartex" xmlns:cx1="http://schemas.microsoft.com/office/drawing/2015/9/8/chartex" xmlns:cx2="http://schemas.microsoft.com/office/drawing/2015/10/21/chartex" xmlns:cx3="http://schemas.microsoft.com/office/drawing/2016/5/9/chartex" xmlns:cx4="http://schemas.microsoft.com/office/drawing/2016/5/10/chartex" xmlns:cx5="http://schemas.microsoft.com/office/drawing/2016/5/11/chartex" xmlns:cx6="http://schemas.microsoft.com/office/drawing/2016/5/12/chartex" xmlns:cx7="http://schemas.microsoft.com/office/drawing/2016/5/13/chartex" xmlns:cx8="http://schemas.microsoft.com/office/drawing/2016/5/14/chartex" xmlns:mc="http://schemas.openxmlformats.org/markup-compatibility/2006" xmlns:aink="http://schemas.microsoft.com/office/drawing/2016/ink" xmlns:am3d="http://schemas.microsoft.com/office/drawing/2017/model3d" xmlns:o="urn:schemas-microsoft-com:office:office" xmlns:r="http://schemas.openxmlformats.org/officeDocument/2006/relationships" xmlns:m="http://schemas.openxmlformats.org/officeDocument/2006/math" xmlns:v="urn:schemas-microsoft-com:vml" xmlns:wp14="http://schemas.microsoft.com/office/word/2010/wordprocessingDrawing" xmlns:wp="http://schemas.openxmlformats.org/drawingml/2006/wordprocessingDrawing" xmlns:w10="urn:schemas-microsoft-com:office:word" xmlns:w="http://schemas.openxmlformats.org/wordprocessingml/2006/main" xmlns:w14="http://schemas.microsoft.com/office/word/2010/wordml" xmlns:w15="http://schemas.microsoft.com/office/word/2012/wordml" xmlns:w16cid="http://schemas.microsoft.com/office/word/2016/wordml/cid" xmlns:w16se="http://schemas.microsoft.com/office/word/2015/wordml/symex" xmlns:wpg="http://schemas.microsoft.com/office/word/2010/wordprocessingGroup" xmlns:wpi="http://schemas.microsoft.com/office/word/2010/wordprocessingInk" xmlns:wne="http://schemas.microsoft.com/office/word/2006/wordml" xmlns:wps="http://schemas.microsoft.com/office/word/2010/wordprocessingShape" mc:Ignorable="w14 w15 w16se w16cid wp14">
+  <w15:person w15:author="Andrew J Greenlee">
+    <w15:presenceInfo w15:providerId="None" w15:userId="Andrew J Greenlee"/>
+  </w15:person>
+</w15:people>
+</file>
+
 <file path=word/styles.xml><?xml version="1.0" encoding="utf-8"?>
-<w:styles xmlns:mc="http://schemas.openxmlformats.org/markup-compatibility/2006" xmlns:r="http://schemas.openxmlformats.org/officeDocument/2006/relationships" xmlns:w="http://schemas.openxmlformats.org/wordprocessingml/2006/main" xmlns:w14="http://schemas.microsoft.com/office/word/2010/wordml" xmlns:w15="http://schemas.microsoft.com/office/word/2012/wordml" xmlns:w16cex="http://schemas.microsoft.com/office/word/2018/wordml/cex" xmlns:w16cid="http://schemas.microsoft.com/office/word/2016/wordml/cid" xmlns:w16="http://schemas.microsoft.com/office/word/2018/wordml" xmlns:w16se="http://schemas.microsoft.com/office/word/2015/wordml/symex" mc:Ignorable="w14 w15 w16se w16cid w16 w16cex">
+<w:styles xmlns:mc="http://schemas.openxmlformats.org/markup-compatibility/2006" xmlns:r="http://schemas.openxmlformats.org/officeDocument/2006/relationships" xmlns:w="http://schemas.openxmlformats.org/wordprocessingml/2006/main" xmlns:w14="http://schemas.microsoft.com/office/word/2010/wordml" xmlns:w15="http://schemas.microsoft.com/office/word/2012/wordml" xmlns:w16cid="http://schemas.microsoft.com/office/word/2016/wordml/cid" xmlns:w16se="http://schemas.microsoft.com/office/word/2015/wordml/symex" mc:Ignorable="w14 w15 w16se w16cid">
   <w:docDefaults>
     <w:rPrDefault>
       <w:rPr>
@@ -1542,7 +1651,7 @@
       </w:pPr>
     </w:pPrDefault>
   </w:docDefaults>
-  <w:latentStyles w:defLockedState="0" w:defUIPriority="99" w:defSemiHidden="0" w:defUnhideWhenUsed="0" w:defQFormat="0" w:count="376">
+  <w:latentStyles w:defLockedState="0" w:defUIPriority="99" w:defSemiHidden="0" w:defUnhideWhenUsed="0" w:defQFormat="0" w:count="375">
     <w:lsdException w:name="Normal" w:uiPriority="0" w:qFormat="1"/>
     <w:lsdException w:name="heading 1" w:uiPriority="9" w:qFormat="1"/>
     <w:lsdException w:name="heading 2" w:semiHidden="1" w:uiPriority="9" w:unhideWhenUsed="1" w:qFormat="1"/>
@@ -1916,7 +2025,6 @@
     <w:lsdException w:name="List Table 7 Colorful Accent 6" w:uiPriority="52"/>
     <w:lsdException w:name="Mention" w:semiHidden="1" w:unhideWhenUsed="1"/>
     <w:lsdException w:name="Smart Hyperlink" w:semiHidden="1" w:unhideWhenUsed="1"/>
-    <w:lsdException w:name="Smart Link" w:semiHidden="1" w:unhideWhenUsed="1"/>
   </w:latentStyles>
   <w:style w:type="paragraph" w:default="1" w:styleId="Normal">
     <w:name w:val="Normal"/>
@@ -2177,6 +2285,74 @@
     <w:rPr>
       <w:color w:val="800080" w:themeColor="followedHyperlink"/>
       <w:u w:val="single"/>
+    </w:rPr>
+  </w:style>
+  <w:style w:type="character" w:styleId="CommentReference">
+    <w:name w:val="annotation reference"/>
+    <w:basedOn w:val="DefaultParagraphFont"/>
+    <w:uiPriority w:val="99"/>
+    <w:semiHidden/>
+    <w:unhideWhenUsed/>
+    <w:rsid w:val="00DD1787"/>
+    <w:rPr>
+      <w:sz w:val="16"/>
+      <w:szCs w:val="16"/>
+    </w:rPr>
+  </w:style>
+  <w:style w:type="paragraph" w:styleId="CommentText">
+    <w:name w:val="annotation text"/>
+    <w:basedOn w:val="Normal"/>
+    <w:link w:val="CommentTextChar"/>
+    <w:uiPriority w:val="99"/>
+    <w:semiHidden/>
+    <w:unhideWhenUsed/>
+    <w:rsid w:val="00DD1787"/>
+    <w:pPr>
+      <w:spacing w:line="240" w:lineRule="auto"/>
+    </w:pPr>
+    <w:rPr>
+      <w:sz w:val="20"/>
+      <w:szCs w:val="20"/>
+    </w:rPr>
+  </w:style>
+  <w:style w:type="character" w:customStyle="1" w:styleId="CommentTextChar">
+    <w:name w:val="Comment Text Char"/>
+    <w:basedOn w:val="DefaultParagraphFont"/>
+    <w:link w:val="CommentText"/>
+    <w:uiPriority w:val="99"/>
+    <w:semiHidden/>
+    <w:rsid w:val="00DD1787"/>
+    <w:rPr>
+      <w:sz w:val="20"/>
+      <w:szCs w:val="20"/>
+    </w:rPr>
+  </w:style>
+  <w:style w:type="paragraph" w:styleId="CommentSubject">
+    <w:name w:val="annotation subject"/>
+    <w:basedOn w:val="CommentText"/>
+    <w:next w:val="CommentText"/>
+    <w:link w:val="CommentSubjectChar"/>
+    <w:uiPriority w:val="99"/>
+    <w:semiHidden/>
+    <w:unhideWhenUsed/>
+    <w:rsid w:val="00DD1787"/>
+    <w:rPr>
+      <w:b/>
+      <w:bCs/>
+    </w:rPr>
+  </w:style>
+  <w:style w:type="character" w:customStyle="1" w:styleId="CommentSubjectChar">
+    <w:name w:val="Comment Subject Char"/>
+    <w:basedOn w:val="CommentTextChar"/>
+    <w:link w:val="CommentSubject"/>
+    <w:uiPriority w:val="99"/>
+    <w:semiHidden/>
+    <w:rsid w:val="00DD1787"/>
+    <w:rPr>
+      <w:b/>
+      <w:bCs/>
+      <w:sz w:val="20"/>
+      <w:szCs w:val="20"/>
     </w:rPr>
   </w:style>
 </w:styles>
@@ -2472,7 +2648,7 @@
 </file>
 
 <file path=customXml/itemProps1.xml><?xml version="1.0" encoding="utf-8"?>
-<ds:datastoreItem xmlns:ds="http://schemas.openxmlformats.org/officeDocument/2006/customXml" ds:itemID="{E7B09E38-C958-3947-806E-58859929DF11}">
+<ds:datastoreItem xmlns:ds="http://schemas.openxmlformats.org/officeDocument/2006/customXml" ds:itemID="{0177D1BF-7C55-7C42-9F63-7EA3CE620C80}">
   <ds:schemaRefs>
     <ds:schemaRef ds:uri="http://schemas.openxmlformats.org/officeDocument/2006/bibliography"/>
   </ds:schemaRefs>

</xml_diff>